<commit_message>
some bugfixes about linux folder case sensetives and project report updates
</commit_message>
<xml_diff>
--- a/Proje Raporu.docx
+++ b/Proje Raporu.docx
@@ -585,7 +585,7 @@
         <w:pStyle w:val="Title"/>
       </w:pPr>
       <w:bookmarkStart w:id="0" w:name="_Toc306571002"/>
-      <w:bookmarkStart w:id="1" w:name="_Toc313891480"/>
+      <w:bookmarkStart w:id="1" w:name="_Toc314272304"/>
       <w:r>
         <w:lastRenderedPageBreak/>
         <w:t>İçindekiler</w:t>
@@ -614,7 +614,7 @@
       <w:r>
         <w:fldChar w:fldCharType="separate"/>
       </w:r>
-      <w:hyperlink w:anchor="_Toc313891480" w:history="1">
+      <w:hyperlink w:anchor="_Toc314272304" w:history="1">
         <w:r>
           <w:rPr>
             <w:rStyle w:val="Hyperlink"/>
@@ -641,7 +641,7 @@
             <w:noProof/>
             <w:webHidden/>
           </w:rPr>
-          <w:instrText xml:space="preserve"> PAGEREF _Toc313891480 \h </w:instrText>
+          <w:instrText xml:space="preserve"> PAGEREF _Toc314272304 \h </w:instrText>
         </w:r>
         <w:r>
           <w:rPr>
@@ -684,7 +684,7 @@
           <w:lang w:eastAsia="tr-TR"/>
         </w:rPr>
       </w:pPr>
-      <w:hyperlink w:anchor="_Toc313891481" w:history="1">
+      <w:hyperlink w:anchor="_Toc314272305" w:history="1">
         <w:r>
           <w:rPr>
             <w:rStyle w:val="Hyperlink"/>
@@ -711,7 +711,7 @@
             <w:noProof/>
             <w:webHidden/>
           </w:rPr>
-          <w:instrText xml:space="preserve"> PAGEREF _Toc313891481 \h </w:instrText>
+          <w:instrText xml:space="preserve"> PAGEREF _Toc314272305 \h </w:instrText>
         </w:r>
         <w:r>
           <w:rPr>
@@ -754,7 +754,7 @@
           <w:lang w:eastAsia="tr-TR"/>
         </w:rPr>
       </w:pPr>
-      <w:hyperlink w:anchor="_Toc313891482" w:history="1">
+      <w:hyperlink w:anchor="_Toc314272306" w:history="1">
         <w:r>
           <w:rPr>
             <w:rStyle w:val="Hyperlink"/>
@@ -781,7 +781,7 @@
             <w:noProof/>
             <w:webHidden/>
           </w:rPr>
-          <w:instrText xml:space="preserve"> PAGEREF _Toc313891482 \h </w:instrText>
+          <w:instrText xml:space="preserve"> PAGEREF _Toc314272306 \h </w:instrText>
         </w:r>
         <w:r>
           <w:rPr>
@@ -824,7 +824,7 @@
           <w:lang w:eastAsia="tr-TR"/>
         </w:rPr>
       </w:pPr>
-      <w:hyperlink w:anchor="_Toc313891483" w:history="1">
+      <w:hyperlink w:anchor="_Toc314272307" w:history="1">
         <w:r>
           <w:rPr>
             <w:rStyle w:val="Hyperlink"/>
@@ -851,7 +851,7 @@
             <w:noProof/>
             <w:webHidden/>
           </w:rPr>
-          <w:instrText xml:space="preserve"> PAGEREF _Toc313891483 \h </w:instrText>
+          <w:instrText xml:space="preserve"> PAGEREF _Toc314272307 \h </w:instrText>
         </w:r>
         <w:r>
           <w:rPr>
@@ -894,7 +894,7 @@
           <w:lang w:eastAsia="tr-TR"/>
         </w:rPr>
       </w:pPr>
-      <w:hyperlink w:anchor="_Toc313891484" w:history="1">
+      <w:hyperlink w:anchor="_Toc314272308" w:history="1">
         <w:r>
           <w:rPr>
             <w:rStyle w:val="Hyperlink"/>
@@ -904,15 +904,6 @@
         </w:r>
         <w:r>
           <w:rPr>
-            <w:rStyle w:val="Hyperlink"/>
-            <w:noProof/>
-          </w:rPr>
-          <w:t>d</w:t>
-        </w:r>
-        <w:bookmarkStart w:id="2" w:name="_GoBack"/>
-        <w:bookmarkEnd w:id="2"/>
-        <w:r>
-          <w:rPr>
             <w:noProof/>
             <w:webHidden/>
           </w:rPr>
@@ -930,7 +921,7 @@
             <w:noProof/>
             <w:webHidden/>
           </w:rPr>
-          <w:instrText xml:space="preserve"> PAGEREF _Toc313891484 \h </w:instrText>
+          <w:instrText xml:space="preserve"> PAGEREF _Toc314272308 \h </w:instrText>
         </w:r>
         <w:r>
           <w:rPr>
@@ -973,7 +964,7 @@
           <w:lang w:eastAsia="tr-TR"/>
         </w:rPr>
       </w:pPr>
-      <w:hyperlink w:anchor="_Toc313891485" w:history="1">
+      <w:hyperlink w:anchor="_Toc314272309" w:history="1">
         <w:r>
           <w:rPr>
             <w:rStyle w:val="Hyperlink"/>
@@ -1000,7 +991,7 @@
             <w:noProof/>
             <w:webHidden/>
           </w:rPr>
-          <w:instrText xml:space="preserve"> PAGEREF _Toc313891485 \h </w:instrText>
+          <w:instrText xml:space="preserve"> PAGEREF _Toc314272309 \h </w:instrText>
         </w:r>
         <w:r>
           <w:rPr>
@@ -1043,7 +1034,7 @@
           <w:lang w:eastAsia="tr-TR"/>
         </w:rPr>
       </w:pPr>
-      <w:hyperlink w:anchor="_Toc313891486" w:history="1">
+      <w:hyperlink w:anchor="_Toc314272310" w:history="1">
         <w:r>
           <w:rPr>
             <w:rStyle w:val="Hyperlink"/>
@@ -1070,7 +1061,7 @@
             <w:noProof/>
             <w:webHidden/>
           </w:rPr>
-          <w:instrText xml:space="preserve"> PAGEREF _Toc313891486 \h </w:instrText>
+          <w:instrText xml:space="preserve"> PAGEREF _Toc314272310 \h </w:instrText>
         </w:r>
         <w:r>
           <w:rPr>
@@ -1113,7 +1104,7 @@
           <w:lang w:eastAsia="tr-TR"/>
         </w:rPr>
       </w:pPr>
-      <w:hyperlink w:anchor="_Toc313891487" w:history="1">
+      <w:hyperlink w:anchor="_Toc314272311" w:history="1">
         <w:r>
           <w:rPr>
             <w:rStyle w:val="Hyperlink"/>
@@ -1140,7 +1131,7 @@
             <w:noProof/>
             <w:webHidden/>
           </w:rPr>
-          <w:instrText xml:space="preserve"> PAGEREF _Toc313891487 \h </w:instrText>
+          <w:instrText xml:space="preserve"> PAGEREF _Toc314272311 \h </w:instrText>
         </w:r>
         <w:r>
           <w:rPr>
@@ -1195,19 +1186,23 @@
       <w:pPr>
         <w:pStyle w:val="Title"/>
       </w:pPr>
-      <w:bookmarkStart w:id="3" w:name="_Toc313891481"/>
+      <w:bookmarkStart w:id="2" w:name="_Toc314272305"/>
       <w:r>
         <w:t>Genel Tanıtım</w:t>
       </w:r>
-      <w:bookmarkEnd w:id="3"/>
+      <w:bookmarkEnd w:id="2"/>
     </w:p>
     <w:p>
       <w:pPr>
         <w:pStyle w:val="Heading1"/>
         <w:spacing w:before="0"/>
       </w:pPr>
-      <w:bookmarkStart w:id="4" w:name="_Toc313891482"/>
-      <w:r>
+      <w:bookmarkStart w:id="3" w:name="_Toc314272306"/>
+      <w:r>
+        <w:rPr>
+          <w:noProof/>
+          <w:lang w:eastAsia="tr-TR"/>
+        </w:rPr>
         <w:drawing>
           <wp:anchor distT="0" distB="0" distL="114300" distR="114300" simplePos="0" relativeHeight="251661312" behindDoc="1" locked="0" layoutInCell="1" allowOverlap="1" wp14:anchorId="3C8000E7" wp14:editId="15AF7F41">
             <wp:simplePos x="0" y="0"/>
@@ -1275,7 +1270,7 @@
       <w:r>
         <w:t>Uygulamanın Kapsamı</w:t>
       </w:r>
-      <w:bookmarkEnd w:id="4"/>
+      <w:bookmarkEnd w:id="3"/>
     </w:p>
     <w:p>
       <w:r>
@@ -1299,7 +1294,7 @@
         <w:pStyle w:val="Heading1"/>
         <w:spacing w:before="0"/>
       </w:pPr>
-      <w:bookmarkStart w:id="5" w:name="_Toc313891483"/>
+      <w:bookmarkStart w:id="4" w:name="_Toc314272307"/>
       <w:r>
         <w:t xml:space="preserve">Uygulamanın </w:t>
       </w:r>
@@ -1321,7 +1316,7 @@
       <w:r>
         <w:t>veritabanı modeli ile ilişkisi</w:t>
       </w:r>
-      <w:bookmarkEnd w:id="5"/>
+      <w:bookmarkEnd w:id="4"/>
     </w:p>
     <w:p>
       <w:r>
@@ -1386,11 +1381,11 @@
         <w:pStyle w:val="Heading1"/>
         <w:spacing w:before="0"/>
       </w:pPr>
-      <w:bookmarkStart w:id="6" w:name="_Toc313891484"/>
+      <w:bookmarkStart w:id="5" w:name="_Toc314272308"/>
       <w:r>
         <w:t>Teknik Bilgiler</w:t>
       </w:r>
-      <w:bookmarkEnd w:id="6"/>
+      <w:bookmarkEnd w:id="5"/>
     </w:p>
     <w:p>
       <w:r>
@@ -1533,14 +1528,18 @@
       <w:pPr>
         <w:pStyle w:val="Heading1"/>
       </w:pPr>
-      <w:bookmarkStart w:id="7" w:name="_Toc313891485"/>
+      <w:bookmarkStart w:id="6" w:name="_Toc314272309"/>
       <w:r>
         <w:t>Uygulamanın Önemli Özellikleri</w:t>
       </w:r>
-      <w:bookmarkEnd w:id="7"/>
-    </w:p>
-    <w:p>
-      <w:r>
+      <w:bookmarkEnd w:id="6"/>
+    </w:p>
+    <w:p>
+      <w:r>
+        <w:rPr>
+          <w:noProof/>
+          <w:lang w:eastAsia="tr-TR"/>
+        </w:rPr>
         <w:drawing>
           <wp:anchor distT="0" distB="0" distL="114300" distR="114300" simplePos="0" relativeHeight="251662336" behindDoc="0" locked="0" layoutInCell="1" allowOverlap="1" wp14:anchorId="39213CBF" wp14:editId="4B244BE5">
             <wp:simplePos x="0" y="0"/>
@@ -1663,11 +1662,11 @@
         <w:pStyle w:val="Heading1"/>
         <w:spacing w:before="0"/>
       </w:pPr>
-      <w:bookmarkStart w:id="8" w:name="_Toc313891486"/>
+      <w:bookmarkStart w:id="7" w:name="_Toc314272310"/>
       <w:r>
         <w:t>Kısaltmalar</w:t>
       </w:r>
-      <w:bookmarkEnd w:id="8"/>
+      <w:bookmarkEnd w:id="7"/>
     </w:p>
     <w:p>
       <w:r>
@@ -1780,39 +1779,44 @@
       <w:pPr>
         <w:pStyle w:val="Heading1"/>
       </w:pPr>
-      <w:bookmarkStart w:id="9" w:name="_Toc313891487"/>
+      <w:bookmarkStart w:id="8" w:name="_Toc314272311"/>
       <w:r>
         <w:t>Uygulama ile ilgili internet kaynakları</w:t>
       </w:r>
+      <w:bookmarkEnd w:id="8"/>
+    </w:p>
+    <w:p>
+      <w:r>
+        <w:t>Uygulamanın kaynak kodlarının ve veritabanının içerisinde örnek bilgiler de taşıyan son hali aşağıdaki adresten erişilebilmektedir:</w:t>
+      </w:r>
+    </w:p>
+    <w:p>
+      <w:hyperlink r:id="rId12" w:history="1">
+        <w:r>
+          <w:rPr>
+            <w:rStyle w:val="Hyperlink"/>
+          </w:rPr>
+          <w:t>http://meta.ubenzer.com/latest.zip</w:t>
+        </w:r>
+      </w:hyperlink>
+    </w:p>
+    <w:p>
+      <w:r>
+        <w:t>Uygulamanın çalıştırılması için Play Framework ile ilgili teknik bilgiye, bazı programların kurulu olmasına ve çeş</w:t>
+      </w:r>
+      <w:bookmarkStart w:id="9" w:name="_GoBack"/>
       <w:bookmarkEnd w:id="9"/>
-    </w:p>
-    <w:p>
-      <w:r>
-        <w:t>Uygulamanın kaynak kodlarının ve veritabanının içerisinde örnek bilgiler de taşıyan son hali aşağıdaki adresten erişilebilmektedir:</w:t>
-      </w:r>
-    </w:p>
-    <w:p>
-      <w:hyperlink r:id="rId12" w:history="1">
+      <w:r>
+        <w:t>itli konfigürasyon değişikliklerine ihtiyaç duyulması mümkündür. Bu yüzden, kolay kontrol amacıyla, uygulamanın bir kopyası internet ortamında deploy edilmiştir. Metamodel uygulamasına aşağıdaki adresten erişilebilir:</w:t>
+      </w:r>
+    </w:p>
+    <w:p>
+      <w:hyperlink r:id="rId13" w:history="1">
         <w:r>
           <w:rPr>
             <w:rStyle w:val="Hyperlink"/>
           </w:rPr>
-          <w:t>http://metamodel.ubenzer.com/latest.zip</w:t>
-        </w:r>
-      </w:hyperlink>
-    </w:p>
-    <w:p>
-      <w:r>
-        <w:t>Uygulamanın çalıştırılması için Play Framework ile ilgili teknik bilgiye, bazı programların kurulu olmasına ve çeşitli konfigürasyon değişikliklerine ihtiyaç duyulması mümkündür. Bu yüzden, kolay kontrol amacıyla, uygulamanın bir kopyası internet ortamında deploy edilmiştir. Metamodel uygulamasına aşağıdaki adresten erişilebilir:</w:t>
-      </w:r>
-    </w:p>
-    <w:p>
-      <w:hyperlink r:id="rId13" w:history="1">
-        <w:r>
-          <w:rPr>
-            <w:rStyle w:val="Hyperlink"/>
-          </w:rPr>
-          <w:t>http://metamodel.ubenzer.com/</w:t>
+          <w:t>http://meta.ubenzer.com/</w:t>
         </w:r>
       </w:hyperlink>
     </w:p>
@@ -4534,7 +4538,7 @@
 </file>
 
 <file path=customXml/itemProps1.xml><?xml version="1.0" encoding="utf-8"?>
-<ds:datastoreItem xmlns:ds="http://schemas.openxmlformats.org/officeDocument/2006/customXml" ds:itemID="{FB1DEC2A-5B6B-4791-A161-C274BD38EC6C}">
+<ds:datastoreItem xmlns:ds="http://schemas.openxmlformats.org/officeDocument/2006/customXml" ds:itemID="{FE83592D-8D48-4949-B828-177C86A3D74A}">
   <ds:schemaRefs>
     <ds:schemaRef ds:uri="http://schemas.openxmlformats.org/officeDocument/2006/bibliography"/>
   </ds:schemaRefs>

</xml_diff>